<commit_message>
Task 3 e 4 do Projeto Integrador + Atualização DER e doc
</commit_message>
<xml_diff>
--- a/Task 2 - Prototipo do Banco de Dados/MODELO_DOC_BD - Grupo 2.docx
+++ b/Task 2 - Prototipo do Banco de Dados/MODELO_DOC_BD - Grupo 2.docx
@@ -1,6 +1,6 @@
 
 <file path=word/document.xml><?xml version="1.0" encoding="utf-8"?>
-<w:document xmlns:wpc="http://schemas.microsoft.com/office/word/2010/wordprocessingCanvas" xmlns:mc="http://schemas.openxmlformats.org/markup-compatibility/2006" xmlns:o="urn:schemas-microsoft-com:office:office" xmlns:r="http://schemas.openxmlformats.org/officeDocument/2006/relationships" xmlns:m="http://schemas.openxmlformats.org/officeDocument/2006/math" xmlns:v="urn:schemas-microsoft-com:vml" xmlns:wp14="http://schemas.microsoft.com/office/word/2010/wordprocessingDrawing" xmlns:wp="http://schemas.openxmlformats.org/drawingml/2006/wordprocessingDrawing" xmlns:w10="urn:schemas-microsoft-com:office:word" xmlns:w="http://schemas.openxmlformats.org/wordprocessingml/2006/main" xmlns:w14="http://schemas.microsoft.com/office/word/2010/wordml" xmlns:w15="http://schemas.microsoft.com/office/word/2012/wordml" xmlns:wpg="http://schemas.microsoft.com/office/word/2010/wordprocessingGroup" xmlns:wpi="http://schemas.microsoft.com/office/word/2010/wordprocessingInk" xmlns:wne="http://schemas.microsoft.com/office/word/2006/wordml" xmlns:wps="http://schemas.microsoft.com/office/word/2010/wordprocessingShape" mc:Ignorable="w14 w15 wp14">
+<w:document xmlns:wpc="http://schemas.microsoft.com/office/word/2010/wordprocessingCanvas" xmlns:cx="http://schemas.microsoft.com/office/drawing/2014/chartex" xmlns:cx1="http://schemas.microsoft.com/office/drawing/2015/9/8/chartex" xmlns:cx2="http://schemas.microsoft.com/office/drawing/2015/10/21/chartex" xmlns:cx3="http://schemas.microsoft.com/office/drawing/2016/5/9/chartex" xmlns:cx4="http://schemas.microsoft.com/office/drawing/2016/5/10/chartex" xmlns:cx5="http://schemas.microsoft.com/office/drawing/2016/5/11/chartex" xmlns:cx6="http://schemas.microsoft.com/office/drawing/2016/5/12/chartex" xmlns:cx7="http://schemas.microsoft.com/office/drawing/2016/5/13/chartex" xmlns:cx8="http://schemas.microsoft.com/office/drawing/2016/5/14/chartex" xmlns:mc="http://schemas.openxmlformats.org/markup-compatibility/2006" xmlns:aink="http://schemas.microsoft.com/office/drawing/2016/ink" xmlns:am3d="http://schemas.microsoft.com/office/drawing/2017/model3d" xmlns:o="urn:schemas-microsoft-com:office:office" xmlns:r="http://schemas.openxmlformats.org/officeDocument/2006/relationships" xmlns:m="http://schemas.openxmlformats.org/officeDocument/2006/math" xmlns:v="urn:schemas-microsoft-com:vml" xmlns:wp14="http://schemas.microsoft.com/office/word/2010/wordprocessingDrawing" xmlns:wp="http://schemas.openxmlformats.org/drawingml/2006/wordprocessingDrawing" xmlns:w10="urn:schemas-microsoft-com:office:word" xmlns:w="http://schemas.openxmlformats.org/wordprocessingml/2006/main" xmlns:w14="http://schemas.microsoft.com/office/word/2010/wordml" xmlns:w15="http://schemas.microsoft.com/office/word/2012/wordml" xmlns:w16cex="http://schemas.microsoft.com/office/word/2018/wordml/cex" xmlns:w16cid="http://schemas.microsoft.com/office/word/2016/wordml/cid" xmlns:w16="http://schemas.microsoft.com/office/word/2018/wordml" xmlns:w16sdtdh="http://schemas.microsoft.com/office/word/2020/wordml/sdtdatahash" xmlns:w16se="http://schemas.microsoft.com/office/word/2015/wordml/symex" xmlns:wpg="http://schemas.microsoft.com/office/word/2010/wordprocessingGroup" xmlns:wpi="http://schemas.microsoft.com/office/word/2010/wordprocessingInk" xmlns:wne="http://schemas.microsoft.com/office/word/2006/wordml" xmlns:wps="http://schemas.microsoft.com/office/word/2010/wordprocessingShape" mc:Ignorable="w14 w15 w16se w16cid w16 w16cex w16sdtdh wp14">
   <w:body>
     <w:p>
       <w:pPr>
@@ -16,7 +16,7 @@
           <w:noProof/>
         </w:rPr>
         <w:drawing>
-          <wp:inline distT="0" distB="0" distL="0" distR="0">
+          <wp:inline distT="0" distB="0" distL="0" distR="0" wp14:anchorId="6B917844" wp14:editId="46BFAEAE">
             <wp:extent cx="2531110" cy="1030605"/>
             <wp:effectExtent l="0" t="0" r="0" b="0"/>
             <wp:docPr id="1" name="image1.png"/>
@@ -241,18 +241,8 @@
           <w:sz w:val="28"/>
           <w:szCs w:val="28"/>
         </w:rPr>
-        <w:t xml:space="preserve"> </w:t>
+        <w:t xml:space="preserve"> Zaccarias</w:t>
       </w:r>
-      <w:proofErr w:type="spellStart"/>
-      <w:r>
-        <w:rPr>
-          <w:smallCaps/>
-          <w:sz w:val="28"/>
-          <w:szCs w:val="28"/>
-        </w:rPr>
-        <w:t>Zaccarias</w:t>
-      </w:r>
-      <w:proofErr w:type="spellEnd"/>
     </w:p>
     <w:p/>
     <w:p/>
@@ -384,7 +374,7 @@
         </w:rPr>
         <w:lastRenderedPageBreak/>
         <w:drawing>
-          <wp:inline distT="0" distB="0" distL="0" distR="0">
+          <wp:inline distT="0" distB="0" distL="0" distR="0" wp14:anchorId="429D2B4B" wp14:editId="2292AD2C">
             <wp:extent cx="2531110" cy="1030605"/>
             <wp:effectExtent l="0" t="0" r="0" b="0"/>
             <wp:docPr id="2" name="Figura1"/>
@@ -614,18 +604,8 @@
           <w:sz w:val="28"/>
           <w:szCs w:val="28"/>
         </w:rPr>
-        <w:t xml:space="preserve">Rafaela </w:t>
+        <w:t>Rafaela Zaccarias</w:t>
       </w:r>
-      <w:proofErr w:type="spellStart"/>
-      <w:r>
-        <w:rPr>
-          <w:smallCaps/>
-          <w:sz w:val="28"/>
-          <w:szCs w:val="28"/>
-        </w:rPr>
-        <w:t>Zaccarias</w:t>
-      </w:r>
-      <w:proofErr w:type="spellEnd"/>
     </w:p>
     <w:p>
       <w:pPr>
@@ -795,23 +775,7 @@
           <w:sz w:val="20"/>
           <w:szCs w:val="20"/>
         </w:rPr>
-        <w:t xml:space="preserve"> solicitado pela </w:t>
-      </w:r>
-      <w:proofErr w:type="spellStart"/>
-      <w:r>
-        <w:rPr>
-          <w:sz w:val="20"/>
-          <w:szCs w:val="20"/>
-        </w:rPr>
-        <w:t>Generation</w:t>
-      </w:r>
-      <w:proofErr w:type="spellEnd"/>
-      <w:r>
-        <w:rPr>
-          <w:sz w:val="20"/>
-          <w:szCs w:val="20"/>
-        </w:rPr>
-        <w:t xml:space="preserve"> Brasil para compor o projeto final.</w:t>
+        <w:t xml:space="preserve"> solicitado pela Generation Brasil para compor o projeto final.</w:t>
       </w:r>
       <w:r>
         <w:rPr>
@@ -949,13 +913,7 @@
               <w:rPr>
                 <w:b/>
               </w:rPr>
-              <w:t xml:space="preserve">Nome </w:t>
-            </w:r>
-            <w:r>
-              <w:rPr>
-                <w:b/>
-              </w:rPr>
-              <w:t>do Banco de Dados:</w:t>
+              <w:t>Nome do Banco de Dados:</w:t>
             </w:r>
           </w:p>
         </w:tc>
@@ -970,22 +928,18 @@
                 <w:bCs/>
               </w:rPr>
             </w:pPr>
-            <w:proofErr w:type="spellStart"/>
-            <w:proofErr w:type="gramStart"/>
             <w:r>
               <w:rPr>
                 <w:bCs/>
               </w:rPr>
-              <w:t>db</w:t>
-            </w:r>
-            <w:proofErr w:type="gramEnd"/>
+              <w:t>db_</w:t>
+            </w:r>
             <w:r>
               <w:rPr>
                 <w:bCs/>
               </w:rPr>
-              <w:t>_rede_social</w:t>
-            </w:r>
-            <w:proofErr w:type="spellEnd"/>
+              <w:t>alicia</w:t>
+            </w:r>
           </w:p>
         </w:tc>
       </w:tr>
@@ -1057,7 +1011,6 @@
         </w:rPr>
         <w:t xml:space="preserve">Tabela: </w:t>
       </w:r>
-      <w:proofErr w:type="spellStart"/>
       <w:r>
         <w:rPr>
           <w:b/>
@@ -1066,7 +1019,6 @@
         </w:rPr>
         <w:t>tb_postagens</w:t>
       </w:r>
-      <w:proofErr w:type="spellEnd"/>
     </w:p>
     <w:p>
       <w:pPr>
@@ -1166,7 +1118,6 @@
                 <w:szCs w:val="20"/>
               </w:rPr>
             </w:pPr>
-            <w:proofErr w:type="gramStart"/>
             <w:r>
               <w:rPr>
                 <w:sz w:val="20"/>
@@ -1174,7 +1125,6 @@
               </w:rPr>
               <w:t>id</w:t>
             </w:r>
-            <w:proofErr w:type="gramEnd"/>
           </w:p>
         </w:tc>
         <w:tc>
@@ -1236,24 +1186,13 @@
                 <w:szCs w:val="20"/>
               </w:rPr>
             </w:pPr>
-            <w:proofErr w:type="spellStart"/>
-            <w:proofErr w:type="gramStart"/>
-            <w:r>
-              <w:rPr>
-                <w:sz w:val="20"/>
-                <w:szCs w:val="20"/>
-              </w:rPr>
-              <w:t>data</w:t>
-            </w:r>
-            <w:proofErr w:type="gramEnd"/>
-            <w:r>
-              <w:rPr>
-                <w:sz w:val="20"/>
-                <w:szCs w:val="20"/>
-              </w:rPr>
-              <w:t>_postagem</w:t>
-            </w:r>
-            <w:proofErr w:type="spellEnd"/>
+            <w:r>
+              <w:rPr>
+                <w:sz w:val="20"/>
+                <w:szCs w:val="20"/>
+              </w:rPr>
+              <w:t>data_postagem</w:t>
+            </w:r>
           </w:p>
         </w:tc>
         <w:tc>
@@ -1319,8 +1258,6 @@
                 <w:szCs w:val="20"/>
               </w:rPr>
             </w:pPr>
-            <w:proofErr w:type="spellStart"/>
-            <w:proofErr w:type="gramStart"/>
             <w:r>
               <w:rPr>
                 <w:sz w:val="20"/>
@@ -1328,8 +1265,6 @@
               </w:rPr>
               <w:t>midia</w:t>
             </w:r>
-            <w:proofErr w:type="spellEnd"/>
-            <w:proofErr w:type="gramEnd"/>
           </w:p>
         </w:tc>
         <w:tc>
@@ -1402,17 +1337,13 @@
                 <w:szCs w:val="20"/>
               </w:rPr>
             </w:pPr>
-            <w:proofErr w:type="spellStart"/>
-            <w:proofErr w:type="gramStart"/>
-            <w:r>
-              <w:rPr>
-                <w:sz w:val="20"/>
-                <w:szCs w:val="20"/>
-              </w:rPr>
-              <w:t>descricão</w:t>
-            </w:r>
-            <w:proofErr w:type="spellEnd"/>
-            <w:proofErr w:type="gramEnd"/>
+            <w:r>
+              <w:rPr>
+                <w:sz w:val="20"/>
+                <w:szCs w:val="20"/>
+              </w:rPr>
+              <w:t>texto</w:t>
+            </w:r>
           </w:p>
         </w:tc>
         <w:tc>
@@ -1464,7 +1395,6 @@
                 <w:szCs w:val="20"/>
               </w:rPr>
             </w:pPr>
-            <w:proofErr w:type="gramStart"/>
             <w:r>
               <w:rPr>
                 <w:sz w:val="20"/>
@@ -1472,7 +1402,6 @@
               </w:rPr>
               <w:t>curtidas</w:t>
             </w:r>
-            <w:proofErr w:type="gramEnd"/>
           </w:p>
         </w:tc>
         <w:tc>
@@ -1538,7 +1467,6 @@
                 <w:szCs w:val="20"/>
               </w:rPr>
             </w:pPr>
-            <w:proofErr w:type="gramStart"/>
             <w:r>
               <w:rPr>
                 <w:sz w:val="20"/>
@@ -1546,7 +1474,6 @@
               </w:rPr>
               <w:t>compartilhamentos</w:t>
             </w:r>
-            <w:proofErr w:type="gramEnd"/>
           </w:p>
         </w:tc>
         <w:tc>
@@ -1612,24 +1539,13 @@
                 <w:szCs w:val="20"/>
               </w:rPr>
             </w:pPr>
-            <w:proofErr w:type="spellStart"/>
-            <w:proofErr w:type="gramStart"/>
-            <w:r>
-              <w:rPr>
-                <w:sz w:val="20"/>
-                <w:szCs w:val="20"/>
-              </w:rPr>
-              <w:t>usuario</w:t>
-            </w:r>
-            <w:proofErr w:type="gramEnd"/>
-            <w:r>
-              <w:rPr>
-                <w:sz w:val="20"/>
-                <w:szCs w:val="20"/>
-              </w:rPr>
-              <w:t>_id</w:t>
-            </w:r>
-            <w:proofErr w:type="spellEnd"/>
+            <w:r>
+              <w:rPr>
+                <w:sz w:val="20"/>
+                <w:szCs w:val="20"/>
+              </w:rPr>
+              <w:t>usuario_id</w:t>
+            </w:r>
           </w:p>
         </w:tc>
         <w:tc>
@@ -1695,24 +1611,13 @@
                 <w:szCs w:val="20"/>
               </w:rPr>
             </w:pPr>
-            <w:proofErr w:type="spellStart"/>
-            <w:proofErr w:type="gramStart"/>
-            <w:r>
-              <w:rPr>
-                <w:sz w:val="20"/>
-                <w:szCs w:val="20"/>
-              </w:rPr>
-              <w:t>tema</w:t>
-            </w:r>
-            <w:proofErr w:type="gramEnd"/>
-            <w:r>
-              <w:rPr>
-                <w:sz w:val="20"/>
-                <w:szCs w:val="20"/>
-              </w:rPr>
-              <w:t>_id</w:t>
-            </w:r>
-            <w:proofErr w:type="spellEnd"/>
+            <w:r>
+              <w:rPr>
+                <w:sz w:val="20"/>
+                <w:szCs w:val="20"/>
+              </w:rPr>
+              <w:t>tema_id</w:t>
+            </w:r>
           </w:p>
         </w:tc>
         <w:tc>
@@ -1802,7 +1707,6 @@
         </w:rPr>
         <w:t xml:space="preserve">Tabela: </w:t>
       </w:r>
-      <w:proofErr w:type="spellStart"/>
       <w:r>
         <w:rPr>
           <w:b/>
@@ -1811,7 +1715,6 @@
         </w:rPr>
         <w:t>tb_usuários</w:t>
       </w:r>
-      <w:proofErr w:type="spellEnd"/>
     </w:p>
     <w:p>
       <w:pPr>
@@ -1916,7 +1819,6 @@
                 <w:szCs w:val="20"/>
               </w:rPr>
             </w:pPr>
-            <w:proofErr w:type="gramStart"/>
             <w:r>
               <w:rPr>
                 <w:sz w:val="20"/>
@@ -1924,7 +1826,6 @@
               </w:rPr>
               <w:t>id</w:t>
             </w:r>
-            <w:proofErr w:type="gramEnd"/>
           </w:p>
         </w:tc>
         <w:tc>
@@ -1986,7 +1887,6 @@
                 <w:szCs w:val="20"/>
               </w:rPr>
             </w:pPr>
-            <w:proofErr w:type="gramStart"/>
             <w:r>
               <w:rPr>
                 <w:sz w:val="20"/>
@@ -1994,7 +1894,6 @@
               </w:rPr>
               <w:t>nome</w:t>
             </w:r>
-            <w:proofErr w:type="gramEnd"/>
           </w:p>
         </w:tc>
         <w:tc>
@@ -2102,24 +2001,13 @@
                 <w:szCs w:val="20"/>
               </w:rPr>
             </w:pPr>
-            <w:proofErr w:type="spellStart"/>
-            <w:proofErr w:type="gramStart"/>
-            <w:r>
-              <w:rPr>
-                <w:sz w:val="20"/>
-                <w:szCs w:val="20"/>
-              </w:rPr>
-              <w:t>data</w:t>
-            </w:r>
-            <w:proofErr w:type="gramEnd"/>
-            <w:r>
-              <w:rPr>
-                <w:sz w:val="20"/>
-                <w:szCs w:val="20"/>
-              </w:rPr>
-              <w:t>_nascimento</w:t>
-            </w:r>
-            <w:proofErr w:type="spellEnd"/>
+            <w:r>
+              <w:rPr>
+                <w:sz w:val="20"/>
+                <w:szCs w:val="20"/>
+              </w:rPr>
+              <w:t>data_nascimento</w:t>
+            </w:r>
           </w:p>
         </w:tc>
         <w:tc>
@@ -2213,8 +2101,6 @@
                 <w:szCs w:val="20"/>
               </w:rPr>
             </w:pPr>
-            <w:proofErr w:type="spellStart"/>
-            <w:proofErr w:type="gramStart"/>
             <w:r>
               <w:rPr>
                 <w:sz w:val="20"/>
@@ -2222,8 +2108,6 @@
               </w:rPr>
               <w:t>login</w:t>
             </w:r>
-            <w:proofErr w:type="spellEnd"/>
-            <w:proofErr w:type="gramEnd"/>
           </w:p>
         </w:tc>
         <w:tc>
@@ -2243,33 +2127,8 @@
                 <w:sz w:val="20"/>
                 <w:szCs w:val="20"/>
               </w:rPr>
-              <w:t xml:space="preserve">O </w:t>
-            </w:r>
-            <w:proofErr w:type="spellStart"/>
-            <w:r>
-              <w:rPr>
-                <w:sz w:val="20"/>
-                <w:szCs w:val="20"/>
-              </w:rPr>
-              <w:t>login</w:t>
-            </w:r>
-            <w:proofErr w:type="spellEnd"/>
-            <w:r>
-              <w:rPr>
-                <w:sz w:val="20"/>
-                <w:szCs w:val="20"/>
-              </w:rPr>
-              <w:t xml:space="preserve"> será o </w:t>
-            </w:r>
-            <w:proofErr w:type="spellStart"/>
-            <w:r>
-              <w:rPr>
-                <w:sz w:val="20"/>
-                <w:szCs w:val="20"/>
-              </w:rPr>
-              <w:t>email</w:t>
-            </w:r>
-            <w:proofErr w:type="spellEnd"/>
+              <w:t>O login será o email</w:t>
+            </w:r>
             <w:r>
               <w:rPr>
                 <w:sz w:val="20"/>
@@ -2314,7 +2173,6 @@
                 <w:szCs w:val="20"/>
               </w:rPr>
             </w:pPr>
-            <w:proofErr w:type="gramStart"/>
             <w:r>
               <w:rPr>
                 <w:sz w:val="20"/>
@@ -2322,7 +2180,6 @@
               </w:rPr>
               <w:t>senha</w:t>
             </w:r>
-            <w:proofErr w:type="gramEnd"/>
           </w:p>
         </w:tc>
         <w:tc>
@@ -2374,24 +2231,13 @@
                 <w:szCs w:val="20"/>
               </w:rPr>
             </w:pPr>
-            <w:proofErr w:type="spellStart"/>
-            <w:proofErr w:type="gramStart"/>
-            <w:r>
-              <w:rPr>
-                <w:sz w:val="20"/>
-                <w:szCs w:val="20"/>
-              </w:rPr>
-              <w:t>nome</w:t>
-            </w:r>
-            <w:proofErr w:type="gramEnd"/>
-            <w:r>
-              <w:rPr>
-                <w:sz w:val="20"/>
-                <w:szCs w:val="20"/>
-              </w:rPr>
-              <w:t>_start_up</w:t>
-            </w:r>
-            <w:proofErr w:type="spellEnd"/>
+            <w:r>
+              <w:rPr>
+                <w:sz w:val="20"/>
+                <w:szCs w:val="20"/>
+              </w:rPr>
+              <w:t>nome_start_up</w:t>
+            </w:r>
           </w:p>
         </w:tc>
         <w:tc>
@@ -2411,17 +2257,8 @@
                 <w:sz w:val="20"/>
                 <w:szCs w:val="20"/>
               </w:rPr>
-              <w:t xml:space="preserve">Campo para identificar a </w:t>
-            </w:r>
-            <w:proofErr w:type="spellStart"/>
-            <w:r>
-              <w:rPr>
-                <w:sz w:val="20"/>
-                <w:szCs w:val="20"/>
-              </w:rPr>
-              <w:t>start-up</w:t>
-            </w:r>
-            <w:proofErr w:type="spellEnd"/>
+              <w:t>Campo para identificar a start-up</w:t>
+            </w:r>
           </w:p>
         </w:tc>
         <w:tc>
@@ -2452,7 +2289,6 @@
                 <w:szCs w:val="20"/>
               </w:rPr>
             </w:pPr>
-            <w:proofErr w:type="gramStart"/>
             <w:r>
               <w:rPr>
                 <w:sz w:val="20"/>
@@ -2461,7 +2297,6 @@
               <w:lastRenderedPageBreak/>
               <w:t>resumo</w:t>
             </w:r>
-            <w:proofErr w:type="gramEnd"/>
           </w:p>
         </w:tc>
         <w:tc>
@@ -2513,15 +2348,20 @@
                 <w:szCs w:val="20"/>
               </w:rPr>
             </w:pPr>
-            <w:proofErr w:type="spellStart"/>
-            <w:r>
-              <w:rPr>
-                <w:sz w:val="20"/>
-                <w:szCs w:val="20"/>
-              </w:rPr>
-              <w:t>Link_linkedin</w:t>
-            </w:r>
-            <w:proofErr w:type="spellEnd"/>
+            <w:r>
+              <w:rPr>
+                <w:sz w:val="20"/>
+                <w:szCs w:val="20"/>
+              </w:rPr>
+              <w:t>l</w:t>
+            </w:r>
+            <w:r>
+              <w:rPr>
+                <w:sz w:val="20"/>
+                <w:szCs w:val="20"/>
+              </w:rPr>
+              <w:t>ink_linkedin</w:t>
+            </w:r>
           </w:p>
         </w:tc>
         <w:tc>
@@ -2601,15 +2441,20 @@
                 <w:szCs w:val="20"/>
               </w:rPr>
             </w:pPr>
-            <w:proofErr w:type="spellStart"/>
-            <w:r>
-              <w:rPr>
-                <w:sz w:val="20"/>
-                <w:szCs w:val="20"/>
-              </w:rPr>
-              <w:t>Link_twitter</w:t>
-            </w:r>
-            <w:proofErr w:type="spellEnd"/>
+            <w:r>
+              <w:rPr>
+                <w:sz w:val="20"/>
+                <w:szCs w:val="20"/>
+              </w:rPr>
+              <w:t>l</w:t>
+            </w:r>
+            <w:r>
+              <w:rPr>
+                <w:sz w:val="20"/>
+                <w:szCs w:val="20"/>
+              </w:rPr>
+              <w:t>ink_twitter</w:t>
+            </w:r>
           </w:p>
         </w:tc>
         <w:tc>
@@ -2689,15 +2534,20 @@
                 <w:szCs w:val="20"/>
               </w:rPr>
             </w:pPr>
-            <w:proofErr w:type="spellStart"/>
-            <w:r>
-              <w:rPr>
-                <w:sz w:val="20"/>
-                <w:szCs w:val="20"/>
-              </w:rPr>
-              <w:t>Link_instagram</w:t>
-            </w:r>
-            <w:proofErr w:type="spellEnd"/>
+            <w:r>
+              <w:rPr>
+                <w:sz w:val="20"/>
+                <w:szCs w:val="20"/>
+              </w:rPr>
+              <w:t>l</w:t>
+            </w:r>
+            <w:r>
+              <w:rPr>
+                <w:sz w:val="20"/>
+                <w:szCs w:val="20"/>
+              </w:rPr>
+              <w:t>ink_instagram</w:t>
+            </w:r>
           </w:p>
         </w:tc>
         <w:tc>
@@ -2777,15 +2627,29 @@
                 <w:szCs w:val="20"/>
               </w:rPr>
             </w:pPr>
-            <w:proofErr w:type="spellStart"/>
-            <w:r>
-              <w:rPr>
-                <w:sz w:val="20"/>
-                <w:szCs w:val="20"/>
-              </w:rPr>
-              <w:t>Link_facebook</w:t>
-            </w:r>
-            <w:proofErr w:type="spellEnd"/>
+            <w:r>
+              <w:rPr>
+                <w:sz w:val="20"/>
+                <w:szCs w:val="20"/>
+                <w:u w:val="single"/>
+              </w:rPr>
+              <w:t>l</w:t>
+            </w:r>
+            <w:r>
+              <w:rPr>
+                <w:sz w:val="20"/>
+                <w:szCs w:val="20"/>
+                <w:u w:val="single"/>
+              </w:rPr>
+              <w:t>ink</w:t>
+            </w:r>
+            <w:r>
+              <w:rPr>
+                <w:sz w:val="20"/>
+                <w:szCs w:val="20"/>
+              </w:rPr>
+              <w:t>_facebook</w:t>
+            </w:r>
           </w:p>
         </w:tc>
         <w:tc>
@@ -2886,6 +2750,7 @@
         <w:rPr>
           <w:sz w:val="28"/>
           <w:szCs w:val="28"/>
+          <w:u w:val="single"/>
         </w:rPr>
       </w:pPr>
       <w:r>
@@ -2897,16 +2762,14 @@
         <w:lastRenderedPageBreak/>
         <w:t xml:space="preserve">Tabela: </w:t>
       </w:r>
-      <w:proofErr w:type="spellStart"/>
       <w:r>
         <w:rPr>
           <w:b/>
           <w:sz w:val="28"/>
           <w:szCs w:val="28"/>
         </w:rPr>
-        <w:t>tb_temas</w:t>
+        <w:t>tb_tema</w:t>
       </w:r>
-      <w:proofErr w:type="spellEnd"/>
     </w:p>
     <w:p>
       <w:pPr>
@@ -3011,7 +2874,6 @@
                 <w:szCs w:val="20"/>
               </w:rPr>
             </w:pPr>
-            <w:proofErr w:type="gramStart"/>
             <w:r>
               <w:rPr>
                 <w:sz w:val="20"/>
@@ -3019,7 +2881,6 @@
               </w:rPr>
               <w:t>id</w:t>
             </w:r>
-            <w:proofErr w:type="gramEnd"/>
           </w:p>
         </w:tc>
         <w:tc>
@@ -3078,15 +2939,13 @@
                 <w:szCs w:val="20"/>
               </w:rPr>
             </w:pPr>
-            <w:proofErr w:type="gramStart"/>
-            <w:r>
-              <w:rPr>
-                <w:sz w:val="20"/>
-                <w:szCs w:val="20"/>
-              </w:rPr>
-              <w:t>tema</w:t>
-            </w:r>
-            <w:proofErr w:type="gramEnd"/>
+            <w:r>
+              <w:rPr>
+                <w:sz w:val="20"/>
+                <w:szCs w:val="20"/>
+              </w:rPr>
+              <w:t>descricao</w:t>
+            </w:r>
           </w:p>
         </w:tc>
         <w:tc>
@@ -3106,7 +2965,7 @@
                 <w:sz w:val="20"/>
                 <w:szCs w:val="20"/>
               </w:rPr>
-              <w:t>Divisão dos assuntos da rede social</w:t>
+              <w:t>Tópico da postagem</w:t>
             </w:r>
           </w:p>
         </w:tc>
@@ -3138,24 +2997,13 @@
                 <w:szCs w:val="20"/>
               </w:rPr>
             </w:pPr>
-            <w:proofErr w:type="spellStart"/>
-            <w:proofErr w:type="gramStart"/>
-            <w:r>
-              <w:rPr>
-                <w:sz w:val="20"/>
-                <w:szCs w:val="20"/>
-              </w:rPr>
-              <w:t>qtd</w:t>
-            </w:r>
-            <w:proofErr w:type="gramEnd"/>
-            <w:r>
-              <w:rPr>
-                <w:sz w:val="20"/>
-                <w:szCs w:val="20"/>
-              </w:rPr>
-              <w:t>_postagens</w:t>
-            </w:r>
-            <w:proofErr w:type="spellEnd"/>
+            <w:r>
+              <w:rPr>
+                <w:sz w:val="20"/>
+                <w:szCs w:val="20"/>
+              </w:rPr>
+              <w:t>qtd_postagens</w:t>
+            </w:r>
           </w:p>
         </w:tc>
         <w:tc>
@@ -3221,24 +3069,13 @@
                 <w:szCs w:val="20"/>
               </w:rPr>
             </w:pPr>
-            <w:proofErr w:type="spellStart"/>
-            <w:proofErr w:type="gramStart"/>
-            <w:r>
-              <w:rPr>
-                <w:sz w:val="20"/>
-                <w:szCs w:val="20"/>
-              </w:rPr>
-              <w:t>tendencia</w:t>
-            </w:r>
-            <w:proofErr w:type="gramEnd"/>
-            <w:r>
-              <w:rPr>
-                <w:sz w:val="20"/>
-                <w:szCs w:val="20"/>
-              </w:rPr>
-              <w:t>_semana</w:t>
-            </w:r>
-            <w:proofErr w:type="spellEnd"/>
+            <w:r>
+              <w:rPr>
+                <w:sz w:val="20"/>
+                <w:szCs w:val="20"/>
+              </w:rPr>
+              <w:t>tendencia_semana</w:t>
+            </w:r>
           </w:p>
         </w:tc>
         <w:tc>
@@ -3267,8 +3104,6 @@
               </w:rPr>
               <w:t>da semana,</w:t>
             </w:r>
-            <w:bookmarkStart w:id="0" w:name="_GoBack"/>
-            <w:bookmarkEnd w:id="0"/>
             <w:r>
               <w:rPr>
                 <w:sz w:val="20"/>
@@ -3324,7 +3159,7 @@
 </file>
 
 <file path=word/endnotes.xml><?xml version="1.0" encoding="utf-8"?>
-<w:endnotes xmlns:wpc="http://schemas.microsoft.com/office/word/2010/wordprocessingCanvas" xmlns:mc="http://schemas.openxmlformats.org/markup-compatibility/2006" xmlns:o="urn:schemas-microsoft-com:office:office" xmlns:r="http://schemas.openxmlformats.org/officeDocument/2006/relationships" xmlns:m="http://schemas.openxmlformats.org/officeDocument/2006/math" xmlns:v="urn:schemas-microsoft-com:vml" xmlns:wp14="http://schemas.microsoft.com/office/word/2010/wordprocessingDrawing" xmlns:wp="http://schemas.openxmlformats.org/drawingml/2006/wordprocessingDrawing" xmlns:w10="urn:schemas-microsoft-com:office:word" xmlns:w="http://schemas.openxmlformats.org/wordprocessingml/2006/main" xmlns:w14="http://schemas.microsoft.com/office/word/2010/wordml" xmlns:w15="http://schemas.microsoft.com/office/word/2012/wordml" xmlns:wpg="http://schemas.microsoft.com/office/word/2010/wordprocessingGroup" xmlns:wpi="http://schemas.microsoft.com/office/word/2010/wordprocessingInk" xmlns:wne="http://schemas.microsoft.com/office/word/2006/wordml" xmlns:wps="http://schemas.microsoft.com/office/word/2010/wordprocessingShape" mc:Ignorable="w14 w15 wp14">
+<w:endnotes xmlns:wpc="http://schemas.microsoft.com/office/word/2010/wordprocessingCanvas" xmlns:cx="http://schemas.microsoft.com/office/drawing/2014/chartex" xmlns:cx1="http://schemas.microsoft.com/office/drawing/2015/9/8/chartex" xmlns:cx2="http://schemas.microsoft.com/office/drawing/2015/10/21/chartex" xmlns:cx3="http://schemas.microsoft.com/office/drawing/2016/5/9/chartex" xmlns:cx4="http://schemas.microsoft.com/office/drawing/2016/5/10/chartex" xmlns:cx5="http://schemas.microsoft.com/office/drawing/2016/5/11/chartex" xmlns:cx6="http://schemas.microsoft.com/office/drawing/2016/5/12/chartex" xmlns:cx7="http://schemas.microsoft.com/office/drawing/2016/5/13/chartex" xmlns:cx8="http://schemas.microsoft.com/office/drawing/2016/5/14/chartex" xmlns:mc="http://schemas.openxmlformats.org/markup-compatibility/2006" xmlns:aink="http://schemas.microsoft.com/office/drawing/2016/ink" xmlns:am3d="http://schemas.microsoft.com/office/drawing/2017/model3d" xmlns:o="urn:schemas-microsoft-com:office:office" xmlns:r="http://schemas.openxmlformats.org/officeDocument/2006/relationships" xmlns:m="http://schemas.openxmlformats.org/officeDocument/2006/math" xmlns:v="urn:schemas-microsoft-com:vml" xmlns:wp14="http://schemas.microsoft.com/office/word/2010/wordprocessingDrawing" xmlns:wp="http://schemas.openxmlformats.org/drawingml/2006/wordprocessingDrawing" xmlns:w10="urn:schemas-microsoft-com:office:word" xmlns:w="http://schemas.openxmlformats.org/wordprocessingml/2006/main" xmlns:w14="http://schemas.microsoft.com/office/word/2010/wordml" xmlns:w15="http://schemas.microsoft.com/office/word/2012/wordml" xmlns:w16cex="http://schemas.microsoft.com/office/word/2018/wordml/cex" xmlns:w16cid="http://schemas.microsoft.com/office/word/2016/wordml/cid" xmlns:w16="http://schemas.microsoft.com/office/word/2018/wordml" xmlns:w16sdtdh="http://schemas.microsoft.com/office/word/2020/wordml/sdtdatahash" xmlns:w16se="http://schemas.microsoft.com/office/word/2015/wordml/symex" xmlns:wpg="http://schemas.microsoft.com/office/word/2010/wordprocessingGroup" xmlns:wpi="http://schemas.microsoft.com/office/word/2010/wordprocessingInk" xmlns:wne="http://schemas.microsoft.com/office/word/2006/wordml" xmlns:wps="http://schemas.microsoft.com/office/word/2010/wordprocessingShape" mc:Ignorable="w14 w15 w16se w16cid w16 w16cex w16sdtdh wp14">
   <w:endnote w:type="separator" w:id="-1">
     <w:p>
       <w:r>
@@ -3343,7 +3178,7 @@
 </file>
 
 <file path=word/footer1.xml><?xml version="1.0" encoding="utf-8"?>
-<w:ftr xmlns:wpc="http://schemas.microsoft.com/office/word/2010/wordprocessingCanvas" xmlns:mc="http://schemas.openxmlformats.org/markup-compatibility/2006" xmlns:o="urn:schemas-microsoft-com:office:office" xmlns:r="http://schemas.openxmlformats.org/officeDocument/2006/relationships" xmlns:m="http://schemas.openxmlformats.org/officeDocument/2006/math" xmlns:v="urn:schemas-microsoft-com:vml" xmlns:wp14="http://schemas.microsoft.com/office/word/2010/wordprocessingDrawing" xmlns:wp="http://schemas.openxmlformats.org/drawingml/2006/wordprocessingDrawing" xmlns:w10="urn:schemas-microsoft-com:office:word" xmlns:w="http://schemas.openxmlformats.org/wordprocessingml/2006/main" xmlns:w14="http://schemas.microsoft.com/office/word/2010/wordml" xmlns:w15="http://schemas.microsoft.com/office/word/2012/wordml" xmlns:wpg="http://schemas.microsoft.com/office/word/2010/wordprocessingGroup" xmlns:wpi="http://schemas.microsoft.com/office/word/2010/wordprocessingInk" xmlns:wne="http://schemas.microsoft.com/office/word/2006/wordml" xmlns:wps="http://schemas.microsoft.com/office/word/2010/wordprocessingShape" mc:Ignorable="w14 w15 wp14">
+<w:ftr xmlns:wpc="http://schemas.microsoft.com/office/word/2010/wordprocessingCanvas" xmlns:cx="http://schemas.microsoft.com/office/drawing/2014/chartex" xmlns:cx1="http://schemas.microsoft.com/office/drawing/2015/9/8/chartex" xmlns:cx2="http://schemas.microsoft.com/office/drawing/2015/10/21/chartex" xmlns:cx3="http://schemas.microsoft.com/office/drawing/2016/5/9/chartex" xmlns:cx4="http://schemas.microsoft.com/office/drawing/2016/5/10/chartex" xmlns:cx5="http://schemas.microsoft.com/office/drawing/2016/5/11/chartex" xmlns:cx6="http://schemas.microsoft.com/office/drawing/2016/5/12/chartex" xmlns:cx7="http://schemas.microsoft.com/office/drawing/2016/5/13/chartex" xmlns:cx8="http://schemas.microsoft.com/office/drawing/2016/5/14/chartex" xmlns:mc="http://schemas.openxmlformats.org/markup-compatibility/2006" xmlns:aink="http://schemas.microsoft.com/office/drawing/2016/ink" xmlns:am3d="http://schemas.microsoft.com/office/drawing/2017/model3d" xmlns:o="urn:schemas-microsoft-com:office:office" xmlns:r="http://schemas.openxmlformats.org/officeDocument/2006/relationships" xmlns:m="http://schemas.openxmlformats.org/officeDocument/2006/math" xmlns:v="urn:schemas-microsoft-com:vml" xmlns:wp14="http://schemas.microsoft.com/office/word/2010/wordprocessingDrawing" xmlns:wp="http://schemas.openxmlformats.org/drawingml/2006/wordprocessingDrawing" xmlns:w10="urn:schemas-microsoft-com:office:word" xmlns:w="http://schemas.openxmlformats.org/wordprocessingml/2006/main" xmlns:w14="http://schemas.microsoft.com/office/word/2010/wordml" xmlns:w15="http://schemas.microsoft.com/office/word/2012/wordml" xmlns:w16cex="http://schemas.microsoft.com/office/word/2018/wordml/cex" xmlns:w16cid="http://schemas.microsoft.com/office/word/2016/wordml/cid" xmlns:w16="http://schemas.microsoft.com/office/word/2018/wordml" xmlns:w16sdtdh="http://schemas.microsoft.com/office/word/2020/wordml/sdtdatahash" xmlns:w16se="http://schemas.microsoft.com/office/word/2015/wordml/symex" xmlns:wpg="http://schemas.microsoft.com/office/word/2010/wordprocessingGroup" xmlns:wpi="http://schemas.microsoft.com/office/word/2010/wordprocessingInk" xmlns:wne="http://schemas.microsoft.com/office/word/2006/wordml" xmlns:wps="http://schemas.microsoft.com/office/word/2010/wordprocessingShape" mc:Ignorable="w14 w15 w16se w16cid w16 w16cex w16sdtdh wp14">
   <w:p>
     <w:pPr>
       <w:pBdr>
@@ -3431,7 +3266,7 @@
 </file>
 
 <file path=word/footnotes.xml><?xml version="1.0" encoding="utf-8"?>
-<w:footnotes xmlns:wpc="http://schemas.microsoft.com/office/word/2010/wordprocessingCanvas" xmlns:mc="http://schemas.openxmlformats.org/markup-compatibility/2006" xmlns:o="urn:schemas-microsoft-com:office:office" xmlns:r="http://schemas.openxmlformats.org/officeDocument/2006/relationships" xmlns:m="http://schemas.openxmlformats.org/officeDocument/2006/math" xmlns:v="urn:schemas-microsoft-com:vml" xmlns:wp14="http://schemas.microsoft.com/office/word/2010/wordprocessingDrawing" xmlns:wp="http://schemas.openxmlformats.org/drawingml/2006/wordprocessingDrawing" xmlns:w10="urn:schemas-microsoft-com:office:word" xmlns:w="http://schemas.openxmlformats.org/wordprocessingml/2006/main" xmlns:w14="http://schemas.microsoft.com/office/word/2010/wordml" xmlns:w15="http://schemas.microsoft.com/office/word/2012/wordml" xmlns:wpg="http://schemas.microsoft.com/office/word/2010/wordprocessingGroup" xmlns:wpi="http://schemas.microsoft.com/office/word/2010/wordprocessingInk" xmlns:wne="http://schemas.microsoft.com/office/word/2006/wordml" xmlns:wps="http://schemas.microsoft.com/office/word/2010/wordprocessingShape" mc:Ignorable="w14 w15 wp14">
+<w:footnotes xmlns:wpc="http://schemas.microsoft.com/office/word/2010/wordprocessingCanvas" xmlns:cx="http://schemas.microsoft.com/office/drawing/2014/chartex" xmlns:cx1="http://schemas.microsoft.com/office/drawing/2015/9/8/chartex" xmlns:cx2="http://schemas.microsoft.com/office/drawing/2015/10/21/chartex" xmlns:cx3="http://schemas.microsoft.com/office/drawing/2016/5/9/chartex" xmlns:cx4="http://schemas.microsoft.com/office/drawing/2016/5/10/chartex" xmlns:cx5="http://schemas.microsoft.com/office/drawing/2016/5/11/chartex" xmlns:cx6="http://schemas.microsoft.com/office/drawing/2016/5/12/chartex" xmlns:cx7="http://schemas.microsoft.com/office/drawing/2016/5/13/chartex" xmlns:cx8="http://schemas.microsoft.com/office/drawing/2016/5/14/chartex" xmlns:mc="http://schemas.openxmlformats.org/markup-compatibility/2006" xmlns:aink="http://schemas.microsoft.com/office/drawing/2016/ink" xmlns:am3d="http://schemas.microsoft.com/office/drawing/2017/model3d" xmlns:o="urn:schemas-microsoft-com:office:office" xmlns:r="http://schemas.openxmlformats.org/officeDocument/2006/relationships" xmlns:m="http://schemas.openxmlformats.org/officeDocument/2006/math" xmlns:v="urn:schemas-microsoft-com:vml" xmlns:wp14="http://schemas.microsoft.com/office/word/2010/wordprocessingDrawing" xmlns:wp="http://schemas.openxmlformats.org/drawingml/2006/wordprocessingDrawing" xmlns:w10="urn:schemas-microsoft-com:office:word" xmlns:w="http://schemas.openxmlformats.org/wordprocessingml/2006/main" xmlns:w14="http://schemas.microsoft.com/office/word/2010/wordml" xmlns:w15="http://schemas.microsoft.com/office/word/2012/wordml" xmlns:w16cex="http://schemas.microsoft.com/office/word/2018/wordml/cex" xmlns:w16cid="http://schemas.microsoft.com/office/word/2016/wordml/cid" xmlns:w16="http://schemas.microsoft.com/office/word/2018/wordml" xmlns:w16sdtdh="http://schemas.microsoft.com/office/word/2020/wordml/sdtdatahash" xmlns:w16se="http://schemas.microsoft.com/office/word/2015/wordml/symex" xmlns:wpg="http://schemas.microsoft.com/office/word/2010/wordprocessingGroup" xmlns:wpi="http://schemas.microsoft.com/office/word/2010/wordprocessingInk" xmlns:wne="http://schemas.microsoft.com/office/word/2006/wordml" xmlns:wps="http://schemas.microsoft.com/office/word/2010/wordprocessingShape" mc:Ignorable="w14 w15 w16se w16cid w16 w16cex w16sdtdh wp14">
   <w:footnote w:type="separator" w:id="-1">
     <w:p>
       <w:r>
@@ -3450,7 +3285,7 @@
 </file>
 
 <file path=word/header1.xml><?xml version="1.0" encoding="utf-8"?>
-<w:hdr xmlns:wpc="http://schemas.microsoft.com/office/word/2010/wordprocessingCanvas" xmlns:mc="http://schemas.openxmlformats.org/markup-compatibility/2006" xmlns:o="urn:schemas-microsoft-com:office:office" xmlns:r="http://schemas.openxmlformats.org/officeDocument/2006/relationships" xmlns:m="http://schemas.openxmlformats.org/officeDocument/2006/math" xmlns:v="urn:schemas-microsoft-com:vml" xmlns:wp14="http://schemas.microsoft.com/office/word/2010/wordprocessingDrawing" xmlns:wp="http://schemas.openxmlformats.org/drawingml/2006/wordprocessingDrawing" xmlns:w10="urn:schemas-microsoft-com:office:word" xmlns:w="http://schemas.openxmlformats.org/wordprocessingml/2006/main" xmlns:w14="http://schemas.microsoft.com/office/word/2010/wordml" xmlns:w15="http://schemas.microsoft.com/office/word/2012/wordml" xmlns:wpg="http://schemas.microsoft.com/office/word/2010/wordprocessingGroup" xmlns:wpi="http://schemas.microsoft.com/office/word/2010/wordprocessingInk" xmlns:wne="http://schemas.microsoft.com/office/word/2006/wordml" xmlns:wps="http://schemas.microsoft.com/office/word/2010/wordprocessingShape" mc:Ignorable="w14 w15 wp14">
+<w:hdr xmlns:wpc="http://schemas.microsoft.com/office/word/2010/wordprocessingCanvas" xmlns:cx="http://schemas.microsoft.com/office/drawing/2014/chartex" xmlns:cx1="http://schemas.microsoft.com/office/drawing/2015/9/8/chartex" xmlns:cx2="http://schemas.microsoft.com/office/drawing/2015/10/21/chartex" xmlns:cx3="http://schemas.microsoft.com/office/drawing/2016/5/9/chartex" xmlns:cx4="http://schemas.microsoft.com/office/drawing/2016/5/10/chartex" xmlns:cx5="http://schemas.microsoft.com/office/drawing/2016/5/11/chartex" xmlns:cx6="http://schemas.microsoft.com/office/drawing/2016/5/12/chartex" xmlns:cx7="http://schemas.microsoft.com/office/drawing/2016/5/13/chartex" xmlns:cx8="http://schemas.microsoft.com/office/drawing/2016/5/14/chartex" xmlns:mc="http://schemas.openxmlformats.org/markup-compatibility/2006" xmlns:aink="http://schemas.microsoft.com/office/drawing/2016/ink" xmlns:am3d="http://schemas.microsoft.com/office/drawing/2017/model3d" xmlns:o="urn:schemas-microsoft-com:office:office" xmlns:r="http://schemas.openxmlformats.org/officeDocument/2006/relationships" xmlns:m="http://schemas.openxmlformats.org/officeDocument/2006/math" xmlns:v="urn:schemas-microsoft-com:vml" xmlns:wp14="http://schemas.microsoft.com/office/word/2010/wordprocessingDrawing" xmlns:wp="http://schemas.openxmlformats.org/drawingml/2006/wordprocessingDrawing" xmlns:w10="urn:schemas-microsoft-com:office:word" xmlns:w="http://schemas.openxmlformats.org/wordprocessingml/2006/main" xmlns:w14="http://schemas.microsoft.com/office/word/2010/wordml" xmlns:w15="http://schemas.microsoft.com/office/word/2012/wordml" xmlns:w16cex="http://schemas.microsoft.com/office/word/2018/wordml/cex" xmlns:w16cid="http://schemas.microsoft.com/office/word/2016/wordml/cid" xmlns:w16="http://schemas.microsoft.com/office/word/2018/wordml" xmlns:w16sdtdh="http://schemas.microsoft.com/office/word/2020/wordml/sdtdatahash" xmlns:w16se="http://schemas.microsoft.com/office/word/2015/wordml/symex" xmlns:wpg="http://schemas.microsoft.com/office/word/2010/wordprocessingGroup" xmlns:wpi="http://schemas.microsoft.com/office/word/2010/wordprocessingInk" xmlns:wne="http://schemas.microsoft.com/office/word/2006/wordml" xmlns:wps="http://schemas.microsoft.com/office/word/2010/wordprocessingShape" mc:Ignorable="w14 w15 w16se w16cid w16 w16cex w16sdtdh wp14">
   <w:p>
     <w:pPr>
       <w:tabs>
@@ -3466,8 +3301,8 @@
 </file>
 
 <file path=word/numbering.xml><?xml version="1.0" encoding="utf-8"?>
-<w:numbering xmlns:wpc="http://schemas.microsoft.com/office/word/2010/wordprocessingCanvas" xmlns:mc="http://schemas.openxmlformats.org/markup-compatibility/2006" xmlns:o="urn:schemas-microsoft-com:office:office" xmlns:r="http://schemas.openxmlformats.org/officeDocument/2006/relationships" xmlns:m="http://schemas.openxmlformats.org/officeDocument/2006/math" xmlns:v="urn:schemas-microsoft-com:vml" xmlns:wp14="http://schemas.microsoft.com/office/word/2010/wordprocessingDrawing" xmlns:wp="http://schemas.openxmlformats.org/drawingml/2006/wordprocessingDrawing" xmlns:w10="urn:schemas-microsoft-com:office:word" xmlns:w="http://schemas.openxmlformats.org/wordprocessingml/2006/main" xmlns:w14="http://schemas.microsoft.com/office/word/2010/wordml" xmlns:w15="http://schemas.microsoft.com/office/word/2012/wordml" xmlns:wpg="http://schemas.microsoft.com/office/word/2010/wordprocessingGroup" xmlns:wpi="http://schemas.microsoft.com/office/word/2010/wordprocessingInk" xmlns:wne="http://schemas.microsoft.com/office/word/2006/wordml" xmlns:wps="http://schemas.microsoft.com/office/word/2010/wordprocessingShape" mc:Ignorable="w14 w15 wp14">
-  <w:abstractNum w:abstractNumId="0">
+<w:numbering xmlns:wpc="http://schemas.microsoft.com/office/word/2010/wordprocessingCanvas" xmlns:cx="http://schemas.microsoft.com/office/drawing/2014/chartex" xmlns:cx1="http://schemas.microsoft.com/office/drawing/2015/9/8/chartex" xmlns:cx2="http://schemas.microsoft.com/office/drawing/2015/10/21/chartex" xmlns:cx3="http://schemas.microsoft.com/office/drawing/2016/5/9/chartex" xmlns:cx4="http://schemas.microsoft.com/office/drawing/2016/5/10/chartex" xmlns:cx5="http://schemas.microsoft.com/office/drawing/2016/5/11/chartex" xmlns:cx6="http://schemas.microsoft.com/office/drawing/2016/5/12/chartex" xmlns:cx7="http://schemas.microsoft.com/office/drawing/2016/5/13/chartex" xmlns:cx8="http://schemas.microsoft.com/office/drawing/2016/5/14/chartex" xmlns:mc="http://schemas.openxmlformats.org/markup-compatibility/2006" xmlns:aink="http://schemas.microsoft.com/office/drawing/2016/ink" xmlns:am3d="http://schemas.microsoft.com/office/drawing/2017/model3d" xmlns:o="urn:schemas-microsoft-com:office:office" xmlns:r="http://schemas.openxmlformats.org/officeDocument/2006/relationships" xmlns:m="http://schemas.openxmlformats.org/officeDocument/2006/math" xmlns:v="urn:schemas-microsoft-com:vml" xmlns:wp14="http://schemas.microsoft.com/office/word/2010/wordprocessingDrawing" xmlns:wp="http://schemas.openxmlformats.org/drawingml/2006/wordprocessingDrawing" xmlns:w10="urn:schemas-microsoft-com:office:word" xmlns:w="http://schemas.openxmlformats.org/wordprocessingml/2006/main" xmlns:w14="http://schemas.microsoft.com/office/word/2010/wordml" xmlns:w15="http://schemas.microsoft.com/office/word/2012/wordml" xmlns:w16cex="http://schemas.microsoft.com/office/word/2018/wordml/cex" xmlns:w16cid="http://schemas.microsoft.com/office/word/2016/wordml/cid" xmlns:w16="http://schemas.microsoft.com/office/word/2018/wordml" xmlns:w16sdtdh="http://schemas.microsoft.com/office/word/2020/wordml/sdtdatahash" xmlns:w16se="http://schemas.microsoft.com/office/word/2015/wordml/symex" xmlns:wpg="http://schemas.microsoft.com/office/word/2010/wordprocessingGroup" xmlns:wpi="http://schemas.microsoft.com/office/word/2010/wordprocessingInk" xmlns:wne="http://schemas.microsoft.com/office/word/2006/wordml" xmlns:wps="http://schemas.microsoft.com/office/word/2010/wordprocessingShape" mc:Ignorable="w14 w15 w16se w16cid w16 w16cex w16sdtdh wp14">
+  <w:abstractNum w:abstractNumId="0" w15:restartNumberingAfterBreak="0">
     <w:nsid w:val="202B5525"/>
     <w:multiLevelType w:val="multilevel"/>
     <w:tmpl w:val="7758F5A8"/>
@@ -3589,7 +3424,7 @@
       </w:pPr>
     </w:lvl>
   </w:abstractNum>
-  <w:abstractNum w:abstractNumId="1">
+  <w:abstractNum w:abstractNumId="1" w15:restartNumberingAfterBreak="0">
     <w:nsid w:val="7AD337DD"/>
     <w:multiLevelType w:val="multilevel"/>
     <w:tmpl w:val="BA0AB390"/>
@@ -3712,7 +3547,7 @@
 </file>
 
 <file path=word/styles.xml><?xml version="1.0" encoding="utf-8"?>
-<w:styles xmlns:mc="http://schemas.openxmlformats.org/markup-compatibility/2006" xmlns:r="http://schemas.openxmlformats.org/officeDocument/2006/relationships" xmlns:w="http://schemas.openxmlformats.org/wordprocessingml/2006/main" xmlns:w14="http://schemas.microsoft.com/office/word/2010/wordml" xmlns:w15="http://schemas.microsoft.com/office/word/2012/wordml" mc:Ignorable="w14 w15">
+<w:styles xmlns:mc="http://schemas.openxmlformats.org/markup-compatibility/2006" xmlns:r="http://schemas.openxmlformats.org/officeDocument/2006/relationships" xmlns:w="http://schemas.openxmlformats.org/wordprocessingml/2006/main" xmlns:w14="http://schemas.microsoft.com/office/word/2010/wordml" xmlns:w15="http://schemas.microsoft.com/office/word/2012/wordml" xmlns:w16cex="http://schemas.microsoft.com/office/word/2018/wordml/cex" xmlns:w16cid="http://schemas.microsoft.com/office/word/2016/wordml/cid" xmlns:w16="http://schemas.microsoft.com/office/word/2018/wordml" xmlns:w16sdtdh="http://schemas.microsoft.com/office/word/2020/wordml/sdtdatahash" xmlns:w16se="http://schemas.microsoft.com/office/word/2015/wordml/symex" mc:Ignorable="w14 w15 w16se w16cid w16 w16cex w16sdtdh">
   <w:docDefaults>
     <w:rPrDefault>
       <w:rPr>
@@ -3728,7 +3563,7 @@
       </w:pPr>
     </w:pPrDefault>
   </w:docDefaults>
-  <w:latentStyles w:defLockedState="0" w:defUIPriority="99" w:defSemiHidden="0" w:defUnhideWhenUsed="0" w:defQFormat="0" w:count="371">
+  <w:latentStyles w:defLockedState="0" w:defUIPriority="99" w:defSemiHidden="0" w:defUnhideWhenUsed="0" w:defQFormat="0" w:count="376">
     <w:lsdException w:name="Normal" w:uiPriority="0" w:qFormat="1"/>
     <w:lsdException w:name="heading 1" w:uiPriority="9" w:qFormat="1"/>
     <w:lsdException w:name="heading 2" w:semiHidden="1" w:uiPriority="9" w:unhideWhenUsed="1" w:qFormat="1"/>
@@ -3834,7 +3669,6 @@
     <w:lsdException w:name="HTML Sample" w:semiHidden="1" w:unhideWhenUsed="1"/>
     <w:lsdException w:name="HTML Typewriter" w:semiHidden="1" w:unhideWhenUsed="1"/>
     <w:lsdException w:name="HTML Variable" w:semiHidden="1" w:unhideWhenUsed="1"/>
-    <w:lsdException w:name="Normal Table" w:semiHidden="1" w:unhideWhenUsed="1"/>
     <w:lsdException w:name="annotation subject" w:semiHidden="1" w:unhideWhenUsed="1"/>
     <w:lsdException w:name="No List" w:semiHidden="1" w:unhideWhenUsed="1"/>
     <w:lsdException w:name="Outline List 1" w:semiHidden="1" w:unhideWhenUsed="1"/>
@@ -3877,11 +3711,8 @@
     <w:lsdException w:name="Table Contemporary" w:semiHidden="1" w:unhideWhenUsed="1"/>
     <w:lsdException w:name="Table Elegant" w:semiHidden="1" w:unhideWhenUsed="1"/>
     <w:lsdException w:name="Table Professional" w:semiHidden="1" w:unhideWhenUsed="1"/>
-    <w:lsdException w:name="Table Subtle 1" w:semiHidden="1" w:unhideWhenUsed="1"/>
     <w:lsdException w:name="Table Subtle 2" w:semiHidden="1" w:unhideWhenUsed="1"/>
     <w:lsdException w:name="Table Web 1" w:semiHidden="1" w:unhideWhenUsed="1"/>
-    <w:lsdException w:name="Table Web 2" w:semiHidden="1" w:unhideWhenUsed="1"/>
-    <w:lsdException w:name="Table Web 3" w:semiHidden="1" w:unhideWhenUsed="1"/>
     <w:lsdException w:name="Balloon Text" w:semiHidden="1" w:unhideWhenUsed="1"/>
     <w:lsdException w:name="Table Grid" w:uiPriority="39"/>
     <w:lsdException w:name="Table Theme" w:semiHidden="1" w:unhideWhenUsed="1"/>
@@ -4100,6 +3931,11 @@
     <w:lsdException w:name="List Table 5 Dark Accent 6" w:uiPriority="50"/>
     <w:lsdException w:name="List Table 6 Colorful Accent 6" w:uiPriority="51"/>
     <w:lsdException w:name="List Table 7 Colorful Accent 6" w:uiPriority="52"/>
+    <w:lsdException w:name="Mention" w:semiHidden="1" w:unhideWhenUsed="1"/>
+    <w:lsdException w:name="Smart Hyperlink" w:semiHidden="1" w:unhideWhenUsed="1"/>
+    <w:lsdException w:name="Hashtag" w:semiHidden="1" w:unhideWhenUsed="1"/>
+    <w:lsdException w:name="Unresolved Mention" w:semiHidden="1" w:unhideWhenUsed="1"/>
+    <w:lsdException w:name="Smart Link" w:semiHidden="1" w:unhideWhenUsed="1"/>
   </w:latentStyles>
   <w:style w:type="paragraph" w:default="1" w:styleId="Normal">
     <w:name w:val="Normal"/>
@@ -4361,7 +4197,6 @@
     <w:uiPriority w:val="39"/>
     <w:rsid w:val="00A32453"/>
     <w:tblPr>
-      <w:tblInd w:w="0" w:type="dxa"/>
       <w:tblBorders>
         <w:top w:val="single" w:sz="4" w:space="0" w:color="auto"/>
         <w:left w:val="single" w:sz="4" w:space="0" w:color="auto"/>
@@ -4370,12 +4205,6 @@
         <w:insideH w:val="single" w:sz="4" w:space="0" w:color="auto"/>
         <w:insideV w:val="single" w:sz="4" w:space="0" w:color="auto"/>
       </w:tblBorders>
-      <w:tblCellMar>
-        <w:top w:w="0" w:type="dxa"/>
-        <w:left w:w="108" w:type="dxa"/>
-        <w:bottom w:w="0" w:type="dxa"/>
-        <w:right w:w="108" w:type="dxa"/>
-      </w:tblCellMar>
     </w:tblPr>
   </w:style>
 </w:styles>

</xml_diff>